<commit_message>
Documentação: Corrigindo contexto e adicionado BackLog ao escopo
</commit_message>
<xml_diff>
--- a/Documentos-AstronoMy/DocumentacaoAstronoMy.docx
+++ b/Documentos-AstronoMy/DocumentacaoAstronoMy.docx
@@ -631,7 +631,7 @@
           <w:caps w:val="0"/>
           <w:smallCaps w:val="0"/>
           <w:noProof w:val="0"/>
-          <w:color w:val="E59EDC" w:themeColor="accent5" w:themeTint="66" w:themeShade="FF"/>
+          <w:color w:val="D86DCB" w:themeColor="accent5" w:themeTint="99" w:themeShade="FF"/>
           <w:sz w:val="32"/>
           <w:szCs w:val="32"/>
           <w:highlight w:val="darkMagenta"/>
@@ -650,32 +650,70 @@
           <w:caps w:val="0"/>
           <w:smallCaps w:val="0"/>
           <w:noProof w:val="0"/>
-          <w:color w:val="E59EDC" w:themeColor="accent5" w:themeTint="66" w:themeShade="FF"/>
+          <w:color w:val="D86DCB" w:themeColor="accent5" w:themeTint="99" w:themeShade="FF"/>
           <w:sz w:val="32"/>
           <w:szCs w:val="32"/>
           <w:highlight w:val="darkMagenta"/>
           <w:u w:val="none"/>
           <w:lang w:val="pt-BR"/>
         </w:rPr>
-        <w:t xml:space="preserve"> com pelo menos 25 anos </w:t>
-      </w:r>
-      <w:r>
-        <w:rPr>
-          <w:rFonts w:ascii="Verdana Pro Cond" w:hAnsi="Verdana Pro Cond" w:eastAsia="Verdana Pro Cond" w:cs="Verdana Pro Cond"/>
-          <w:b w:val="1"/>
-          <w:bCs w:val="1"/>
-          <w:i w:val="0"/>
-          <w:iCs w:val="0"/>
-          <w:caps w:val="0"/>
-          <w:smallCaps w:val="0"/>
-          <w:noProof w:val="0"/>
-          <w:color w:val="E59EDC" w:themeColor="accent5" w:themeTint="66" w:themeShade="FF"/>
+        <w:t xml:space="preserve"> </w:t>
+      </w:r>
+      <w:r>
+        <w:rPr>
+          <w:rFonts w:ascii="Verdana Pro Cond" w:hAnsi="Verdana Pro Cond" w:eastAsia="Verdana Pro Cond" w:cs="Verdana Pro Cond"/>
+          <w:b w:val="1"/>
+          <w:bCs w:val="1"/>
+          <w:i w:val="0"/>
+          <w:iCs w:val="0"/>
+          <w:caps w:val="0"/>
+          <w:smallCaps w:val="0"/>
+          <w:noProof w:val="0"/>
+          <w:color w:val="D86DCB" w:themeColor="accent5" w:themeTint="99" w:themeShade="FF"/>
           <w:sz w:val="32"/>
           <w:szCs w:val="32"/>
           <w:highlight w:val="darkMagenta"/>
           <w:u w:val="none"/>
           <w:lang w:val="pt-BR"/>
         </w:rPr>
+        <w:t>com</w:t>
+      </w:r>
+      <w:r>
+        <w:rPr>
+          <w:rFonts w:ascii="Verdana Pro Cond" w:hAnsi="Verdana Pro Cond" w:eastAsia="Verdana Pro Cond" w:cs="Verdana Pro Cond"/>
+          <w:b w:val="1"/>
+          <w:bCs w:val="1"/>
+          <w:i w:val="0"/>
+          <w:iCs w:val="0"/>
+          <w:caps w:val="0"/>
+          <w:smallCaps w:val="0"/>
+          <w:noProof w:val="0"/>
+          <w:color w:val="D86DCB" w:themeColor="accent5" w:themeTint="99" w:themeShade="FF"/>
+          <w:sz w:val="32"/>
+          <w:szCs w:val="32"/>
+          <w:highlight w:val="darkMagenta"/>
+          <w:u w:val="none"/>
+          <w:lang w:val="pt-BR"/>
+        </w:rPr>
+        <w:t xml:space="preserve"> pelo menos 25 anos </w:t>
+      </w:r>
+      <w:r>
+        <w:rPr>
+          <w:rFonts w:ascii="Verdana Pro Cond" w:hAnsi="Verdana Pro Cond" w:eastAsia="Verdana Pro Cond" w:cs="Verdana Pro Cond"/>
+          <w:b w:val="1"/>
+          <w:bCs w:val="1"/>
+          <w:i w:val="0"/>
+          <w:iCs w:val="0"/>
+          <w:caps w:val="0"/>
+          <w:smallCaps w:val="0"/>
+          <w:noProof w:val="0"/>
+          <w:color w:val="D86DCB" w:themeColor="accent5" w:themeTint="99" w:themeShade="FF"/>
+          <w:sz w:val="32"/>
+          <w:szCs w:val="32"/>
+          <w:highlight w:val="darkMagenta"/>
+          <w:u w:val="none"/>
+          <w:lang w:val="pt-BR"/>
+        </w:rPr>
         <w:t>concluíram</w:t>
       </w:r>
       <w:r>
@@ -688,7 +726,7 @@
           <w:caps w:val="0"/>
           <w:smallCaps w:val="0"/>
           <w:noProof w:val="0"/>
-          <w:color w:val="E59EDC" w:themeColor="accent5" w:themeTint="66" w:themeShade="FF"/>
+          <w:color w:val="D86DCB" w:themeColor="accent5" w:themeTint="99" w:themeShade="FF"/>
           <w:sz w:val="32"/>
           <w:szCs w:val="32"/>
           <w:highlight w:val="darkMagenta"/>
@@ -707,7 +745,7 @@
           <w:caps w:val="0"/>
           <w:smallCaps w:val="0"/>
           <w:noProof w:val="0"/>
-          <w:color w:val="E59EDC" w:themeColor="accent5" w:themeTint="66" w:themeShade="FF"/>
+          <w:color w:val="D86DCB" w:themeColor="accent5" w:themeTint="99" w:themeShade="FF"/>
           <w:sz w:val="32"/>
           <w:szCs w:val="32"/>
           <w:highlight w:val="darkMagenta"/>
@@ -726,7 +764,7 @@
           <w:caps w:val="0"/>
           <w:smallCaps w:val="0"/>
           <w:noProof w:val="0"/>
-          <w:color w:val="E59EDC" w:themeColor="accent5" w:themeTint="66" w:themeShade="FF"/>
+          <w:color w:val="D86DCB" w:themeColor="accent5" w:themeTint="99" w:themeShade="FF"/>
           <w:sz w:val="32"/>
           <w:szCs w:val="32"/>
           <w:highlight w:val="darkMagenta"/>
@@ -1249,7 +1287,7 @@
           <w:caps w:val="0"/>
           <w:smallCaps w:val="0"/>
           <w:noProof w:val="0"/>
-          <w:color w:val="E59EDC" w:themeColor="accent5" w:themeTint="66" w:themeShade="FF"/>
+          <w:color w:val="D86DCB" w:themeColor="accent5" w:themeTint="99" w:themeShade="FF"/>
           <w:sz w:val="32"/>
           <w:szCs w:val="32"/>
           <w:highlight w:val="darkMagenta"/>
@@ -1268,7 +1306,7 @@
           <w:caps w:val="0"/>
           <w:smallCaps w:val="0"/>
           <w:noProof w:val="0"/>
-          <w:color w:val="E59EDC" w:themeColor="accent5" w:themeTint="66" w:themeShade="FF"/>
+          <w:color w:val="D86DCB" w:themeColor="accent5" w:themeTint="99" w:themeShade="FF"/>
           <w:sz w:val="32"/>
           <w:szCs w:val="32"/>
           <w:highlight w:val="darkMagenta"/>
@@ -1431,7 +1469,7 @@
           <w:caps w:val="0"/>
           <w:smallCaps w:val="0"/>
           <w:noProof w:val="0"/>
-          <w:color w:val="E59EDC" w:themeColor="accent5" w:themeTint="66" w:themeShade="FF"/>
+          <w:color w:val="D86DCB" w:themeColor="accent5" w:themeTint="99" w:themeShade="FF"/>
           <w:sz w:val="32"/>
           <w:szCs w:val="32"/>
           <w:highlight w:val="darkMagenta"/>
@@ -1486,7 +1524,7 @@
           <w:caps w:val="0"/>
           <w:smallCaps w:val="0"/>
           <w:noProof w:val="0"/>
-          <w:color w:val="E59EDC" w:themeColor="accent5" w:themeTint="66" w:themeShade="FF"/>
+          <w:color w:val="D86DCB" w:themeColor="accent5" w:themeTint="99" w:themeShade="FF"/>
           <w:sz w:val="32"/>
           <w:szCs w:val="32"/>
           <w:highlight w:val="darkMagenta"/>
@@ -1505,7 +1543,7 @@
           <w:caps w:val="0"/>
           <w:smallCaps w:val="0"/>
           <w:noProof w:val="0"/>
-          <w:color w:val="E59EDC" w:themeColor="accent5" w:themeTint="66" w:themeShade="FF"/>
+          <w:color w:val="D86DCB" w:themeColor="accent5" w:themeTint="99" w:themeShade="FF"/>
           <w:sz w:val="32"/>
           <w:szCs w:val="32"/>
           <w:highlight w:val="darkMagenta"/>
@@ -1524,7 +1562,7 @@
           <w:caps w:val="0"/>
           <w:smallCaps w:val="0"/>
           <w:noProof w:val="0"/>
-          <w:color w:val="E59EDC" w:themeColor="accent5" w:themeTint="66" w:themeShade="FF"/>
+          <w:color w:val="D86DCB" w:themeColor="accent5" w:themeTint="99" w:themeShade="FF"/>
           <w:sz w:val="32"/>
           <w:szCs w:val="32"/>
           <w:highlight w:val="darkMagenta"/>
@@ -1543,7 +1581,7 @@
           <w:caps w:val="0"/>
           <w:smallCaps w:val="0"/>
           <w:noProof w:val="0"/>
-          <w:color w:val="E59EDC" w:themeColor="accent5" w:themeTint="66" w:themeShade="FF"/>
+          <w:color w:val="D86DCB" w:themeColor="accent5" w:themeTint="99" w:themeShade="FF"/>
           <w:sz w:val="32"/>
           <w:szCs w:val="32"/>
           <w:highlight w:val="darkMagenta"/>
@@ -1562,7 +1600,7 @@
           <w:caps w:val="0"/>
           <w:smallCaps w:val="0"/>
           <w:noProof w:val="0"/>
-          <w:color w:val="E59EDC" w:themeColor="accent5" w:themeTint="66" w:themeShade="FF"/>
+          <w:color w:val="D86DCB" w:themeColor="accent5" w:themeTint="99" w:themeShade="FF"/>
           <w:sz w:val="32"/>
           <w:szCs w:val="32"/>
           <w:highlight w:val="darkMagenta"/>
@@ -1581,7 +1619,7 @@
           <w:caps w:val="0"/>
           <w:smallCaps w:val="0"/>
           <w:noProof w:val="0"/>
-          <w:color w:val="E59EDC" w:themeColor="accent5" w:themeTint="66" w:themeShade="FF"/>
+          <w:color w:val="D86DCB" w:themeColor="accent5" w:themeTint="99" w:themeShade="FF"/>
           <w:sz w:val="32"/>
           <w:szCs w:val="32"/>
           <w:highlight w:val="darkMagenta"/>
@@ -1977,7 +2015,7 @@
           <w:caps w:val="0"/>
           <w:smallCaps w:val="0"/>
           <w:noProof w:val="0"/>
-          <w:color w:val="E59EDC" w:themeColor="accent5" w:themeTint="66" w:themeShade="FF"/>
+          <w:color w:val="D86DCB" w:themeColor="accent5" w:themeTint="99" w:themeShade="FF"/>
           <w:sz w:val="32"/>
           <w:szCs w:val="32"/>
           <w:highlight w:val="darkMagenta"/>
@@ -1996,7 +2034,7 @@
           <w:caps w:val="0"/>
           <w:smallCaps w:val="0"/>
           <w:noProof w:val="0"/>
-          <w:color w:val="E59EDC" w:themeColor="accent5" w:themeTint="66" w:themeShade="FF"/>
+          <w:color w:val="D86DCB" w:themeColor="accent5" w:themeTint="99" w:themeShade="FF"/>
           <w:sz w:val="32"/>
           <w:szCs w:val="32"/>
           <w:highlight w:val="darkMagenta"/>
@@ -2051,7 +2089,7 @@
           <w:caps w:val="0"/>
           <w:smallCaps w:val="0"/>
           <w:noProof w:val="0"/>
-          <w:color w:val="E59EDC" w:themeColor="accent5" w:themeTint="66" w:themeShade="FF"/>
+          <w:color w:val="D86DCB" w:themeColor="accent5" w:themeTint="99" w:themeShade="FF"/>
           <w:sz w:val="32"/>
           <w:szCs w:val="32"/>
           <w:highlight w:val="darkMagenta"/>
@@ -2070,7 +2108,7 @@
           <w:caps w:val="0"/>
           <w:smallCaps w:val="0"/>
           <w:noProof w:val="0"/>
-          <w:color w:val="E59EDC" w:themeColor="accent5" w:themeTint="66" w:themeShade="FF"/>
+          <w:color w:val="9F2B92"/>
           <w:sz w:val="32"/>
           <w:szCs w:val="32"/>
           <w:u w:val="none"/>
@@ -2668,7 +2706,7 @@
           <w:caps w:val="0"/>
           <w:smallCaps w:val="0"/>
           <w:noProof w:val="0"/>
-          <w:color w:val="E59EDC" w:themeColor="accent5" w:themeTint="66" w:themeShade="FF"/>
+          <w:color w:val="D86DCB" w:themeColor="accent5" w:themeTint="99" w:themeShade="FF"/>
           <w:sz w:val="32"/>
           <w:szCs w:val="32"/>
           <w:highlight w:val="darkMagenta"/>
@@ -2687,7 +2725,7 @@
           <w:caps w:val="0"/>
           <w:smallCaps w:val="0"/>
           <w:noProof w:val="0"/>
-          <w:color w:val="E59EDC" w:themeColor="accent5" w:themeTint="66" w:themeShade="FF"/>
+          <w:color w:val="D86DCB" w:themeColor="accent5" w:themeTint="99" w:themeShade="FF"/>
           <w:sz w:val="32"/>
           <w:szCs w:val="32"/>
           <w:highlight w:val="darkMagenta"/>
@@ -2778,7 +2816,7 @@
           <w:caps w:val="0"/>
           <w:smallCaps w:val="0"/>
           <w:noProof w:val="0"/>
-          <w:color w:val="E59EDC" w:themeColor="accent5" w:themeTint="66" w:themeShade="FF"/>
+          <w:color w:val="D86DCB" w:themeColor="accent5" w:themeTint="99" w:themeShade="FF"/>
           <w:sz w:val="32"/>
           <w:szCs w:val="32"/>
           <w:highlight w:val="darkMagenta"/>
@@ -2887,7 +2925,7 @@
           <w:caps w:val="0"/>
           <w:smallCaps w:val="0"/>
           <w:noProof w:val="0"/>
-          <w:color w:val="E59EDC" w:themeColor="accent5" w:themeTint="66" w:themeShade="FF"/>
+          <w:color w:val="D86DCB" w:themeColor="accent5" w:themeTint="99" w:themeShade="FF"/>
           <w:sz w:val="32"/>
           <w:szCs w:val="32"/>
           <w:highlight w:val="darkMagenta"/>
@@ -2906,7 +2944,7 @@
           <w:caps w:val="0"/>
           <w:smallCaps w:val="0"/>
           <w:noProof w:val="0"/>
-          <w:color w:val="E59EDC" w:themeColor="accent5" w:themeTint="66" w:themeShade="FF"/>
+          <w:color w:val="D86DCB" w:themeColor="accent5" w:themeTint="99" w:themeShade="FF"/>
           <w:sz w:val="32"/>
           <w:szCs w:val="32"/>
           <w:highlight w:val="darkMagenta"/>
@@ -3094,6 +3132,157 @@
           <w:lang w:val="pt-BR"/>
         </w:rPr>
         <w:t>.</w:t>
+      </w:r>
+    </w:p>
+    <w:p>
+      <w:pPr>
+        <w:pStyle w:val="Normal"/>
+        <w:spacing w:line="240" w:lineRule="auto"/>
+        <w:ind w:firstLine="708"/>
+        <w:jc w:val="both"/>
+        <w:rPr>
+          <w:rFonts w:ascii="Verdana Pro Cond" w:hAnsi="Verdana Pro Cond" w:eastAsia="Verdana Pro Cond" w:cs="Verdana Pro Cond"/>
+          <w:b w:val="0"/>
+          <w:bCs w:val="0"/>
+          <w:i w:val="0"/>
+          <w:iCs w:val="0"/>
+          <w:caps w:val="0"/>
+          <w:smallCaps w:val="0"/>
+          <w:noProof w:val="0"/>
+          <w:color w:val="000000" w:themeColor="text1" w:themeTint="FF" w:themeShade="FF"/>
+          <w:sz w:val="32"/>
+          <w:szCs w:val="32"/>
+          <w:u w:val="none"/>
+          <w:lang w:val="pt-BR"/>
+        </w:rPr>
+      </w:pPr>
+      <w:r>
+        <w:rPr>
+          <w:rFonts w:ascii="Verdana Pro Cond" w:hAnsi="Verdana Pro Cond" w:eastAsia="Verdana Pro Cond" w:cs="Verdana Pro Cond"/>
+          <w:b w:val="0"/>
+          <w:bCs w:val="0"/>
+          <w:i w:val="0"/>
+          <w:iCs w:val="0"/>
+          <w:caps w:val="0"/>
+          <w:smallCaps w:val="0"/>
+          <w:noProof w:val="0"/>
+          <w:color w:val="000000" w:themeColor="text1" w:themeTint="FF" w:themeShade="FF"/>
+          <w:sz w:val="32"/>
+          <w:szCs w:val="32"/>
+          <w:u w:val="none"/>
+          <w:lang w:val="pt-BR"/>
+        </w:rPr>
+        <w:t xml:space="preserve">Este tema se tornou importante para mim justamente por causa dessa </w:t>
+      </w:r>
+      <w:r>
+        <w:rPr>
+          <w:rFonts w:ascii="Verdana Pro Cond" w:hAnsi="Verdana Pro Cond" w:eastAsia="Verdana Pro Cond" w:cs="Verdana Pro Cond"/>
+          <w:b w:val="0"/>
+          <w:bCs w:val="0"/>
+          <w:i w:val="0"/>
+          <w:iCs w:val="0"/>
+          <w:caps w:val="0"/>
+          <w:smallCaps w:val="0"/>
+          <w:noProof w:val="0"/>
+          <w:color w:val="000000" w:themeColor="text1" w:themeTint="FF" w:themeShade="FF"/>
+          <w:sz w:val="32"/>
+          <w:szCs w:val="32"/>
+          <w:u w:val="none"/>
+          <w:lang w:val="pt-BR"/>
+        </w:rPr>
+        <w:t>olimpíada</w:t>
+      </w:r>
+      <w:r>
+        <w:rPr>
+          <w:rFonts w:ascii="Verdana Pro Cond" w:hAnsi="Verdana Pro Cond" w:eastAsia="Verdana Pro Cond" w:cs="Verdana Pro Cond"/>
+          <w:b w:val="0"/>
+          <w:bCs w:val="0"/>
+          <w:i w:val="0"/>
+          <w:iCs w:val="0"/>
+          <w:caps w:val="0"/>
+          <w:smallCaps w:val="0"/>
+          <w:noProof w:val="0"/>
+          <w:color w:val="000000" w:themeColor="text1" w:themeTint="FF" w:themeShade="FF"/>
+          <w:sz w:val="32"/>
+          <w:szCs w:val="32"/>
+          <w:u w:val="none"/>
+          <w:lang w:val="pt-BR"/>
+        </w:rPr>
+        <w:t xml:space="preserve">, que eu participei em 2021, desde então, percebi o quão interessante esse tema é, e fui atras de mais e mais informações, porém, percebi que </w:t>
+      </w:r>
+      <w:r>
+        <w:rPr>
+          <w:rFonts w:ascii="Verdana Pro Cond" w:hAnsi="Verdana Pro Cond" w:eastAsia="Verdana Pro Cond" w:cs="Verdana Pro Cond"/>
+          <w:b w:val="0"/>
+          <w:bCs w:val="0"/>
+          <w:i w:val="0"/>
+          <w:iCs w:val="0"/>
+          <w:caps w:val="0"/>
+          <w:smallCaps w:val="0"/>
+          <w:noProof w:val="0"/>
+          <w:color w:val="000000" w:themeColor="text1" w:themeTint="FF" w:themeShade="FF"/>
+          <w:sz w:val="32"/>
+          <w:szCs w:val="32"/>
+          <w:u w:val="none"/>
+          <w:lang w:val="pt-BR"/>
+        </w:rPr>
+        <w:t>pouquíssimas pessoas tinham interesse nesse tema, pois nunca tinha ninguém para discutir sobre isso, então, sempre que possível, tento falar de astronomia com todos, e consigo fazer as pessoas se interessarem! Muita</w:t>
+      </w:r>
+      <w:r>
+        <w:rPr>
+          <w:rFonts w:ascii="Verdana Pro Cond" w:hAnsi="Verdana Pro Cond" w:eastAsia="Verdana Pro Cond" w:cs="Verdana Pro Cond"/>
+          <w:b w:val="0"/>
+          <w:bCs w:val="0"/>
+          <w:i w:val="0"/>
+          <w:iCs w:val="0"/>
+          <w:caps w:val="0"/>
+          <w:smallCaps w:val="0"/>
+          <w:noProof w:val="0"/>
+          <w:color w:val="000000" w:themeColor="text1" w:themeTint="FF" w:themeShade="FF"/>
+          <w:sz w:val="32"/>
+          <w:szCs w:val="32"/>
+          <w:u w:val="none"/>
+          <w:lang w:val="pt-BR"/>
+        </w:rPr>
+        <w:t xml:space="preserve">s dizem ter medo por parecer temas complexos, mas tudo é fácil, </w:t>
+      </w:r>
+      <w:bookmarkStart w:name="_Int_eGYCQZlI" w:id="1931752540"/>
+      <w:r>
+        <w:rPr>
+          <w:rFonts w:ascii="Verdana Pro Cond" w:hAnsi="Verdana Pro Cond" w:eastAsia="Verdana Pro Cond" w:cs="Verdana Pro Cond"/>
+          <w:b w:val="0"/>
+          <w:bCs w:val="0"/>
+          <w:i w:val="0"/>
+          <w:iCs w:val="0"/>
+          <w:caps w:val="0"/>
+          <w:smallCaps w:val="0"/>
+          <w:noProof w:val="0"/>
+          <w:color w:val="000000" w:themeColor="text1" w:themeTint="FF" w:themeShade="FF"/>
+          <w:sz w:val="32"/>
+          <w:szCs w:val="32"/>
+          <w:u w:val="none"/>
+          <w:lang w:val="pt-BR"/>
+        </w:rPr>
+        <w:t>se</w:t>
+      </w:r>
+      <w:bookmarkEnd w:id="1931752540"/>
+      <w:r>
+        <w:rPr>
+          <w:rFonts w:ascii="Verdana Pro Cond" w:hAnsi="Verdana Pro Cond" w:eastAsia="Verdana Pro Cond" w:cs="Verdana Pro Cond"/>
+          <w:b w:val="0"/>
+          <w:bCs w:val="0"/>
+          <w:i w:val="0"/>
+          <w:iCs w:val="0"/>
+          <w:caps w:val="0"/>
+          <w:smallCaps w:val="0"/>
+          <w:noProof w:val="0"/>
+          <w:color w:val="000000" w:themeColor="text1" w:themeTint="FF" w:themeShade="FF"/>
+          <w:sz w:val="32"/>
+          <w:szCs w:val="32"/>
+          <w:u w:val="none"/>
+          <w:lang w:val="pt-BR"/>
+        </w:rPr>
+        <w:t xml:space="preserve"> explicado do jeito certo, pelo menos é nisso que acredito.</w:t>
       </w:r>
     </w:p>
     <w:p>
@@ -3528,144 +3717,6 @@
         <w:pStyle w:val="Normal"/>
         <w:spacing w:line="240" w:lineRule="auto"/>
         <w:ind w:firstLine="708"/>
-        <w:jc w:val="both"/>
-        <w:rPr>
-          <w:rFonts w:ascii="Verdana Pro Cond" w:hAnsi="Verdana Pro Cond" w:eastAsia="Verdana Pro Cond" w:cs="Verdana Pro Cond"/>
-          <w:b w:val="0"/>
-          <w:bCs w:val="0"/>
-          <w:i w:val="0"/>
-          <w:iCs w:val="0"/>
-          <w:caps w:val="0"/>
-          <w:smallCaps w:val="0"/>
-          <w:noProof w:val="0"/>
-          <w:color w:val="000000" w:themeColor="text1" w:themeTint="FF" w:themeShade="FF"/>
-          <w:sz w:val="32"/>
-          <w:szCs w:val="32"/>
-          <w:u w:val="none"/>
-          <w:lang w:val="pt-BR"/>
-        </w:rPr>
-      </w:pPr>
-    </w:p>
-    <w:p>
-      <w:pPr>
-        <w:pStyle w:val="Normal"/>
-        <w:spacing w:line="240" w:lineRule="auto"/>
-        <w:ind w:firstLine="708"/>
-        <w:jc w:val="both"/>
-        <w:rPr>
-          <w:rFonts w:ascii="Verdana Pro Cond" w:hAnsi="Verdana Pro Cond" w:eastAsia="Verdana Pro Cond" w:cs="Verdana Pro Cond"/>
-          <w:b w:val="0"/>
-          <w:bCs w:val="0"/>
-          <w:i w:val="0"/>
-          <w:iCs w:val="0"/>
-          <w:caps w:val="0"/>
-          <w:smallCaps w:val="0"/>
-          <w:noProof w:val="0"/>
-          <w:color w:val="000000" w:themeColor="text1" w:themeTint="FF" w:themeShade="FF"/>
-          <w:sz w:val="32"/>
-          <w:szCs w:val="32"/>
-          <w:u w:val="none"/>
-          <w:lang w:val="pt-BR"/>
-        </w:rPr>
-      </w:pPr>
-    </w:p>
-    <w:p>
-      <w:pPr>
-        <w:pStyle w:val="Normal"/>
-        <w:spacing w:line="240" w:lineRule="auto"/>
-        <w:ind w:firstLine="708"/>
-        <w:jc w:val="both"/>
-        <w:rPr>
-          <w:rFonts w:ascii="Verdana Pro Cond" w:hAnsi="Verdana Pro Cond" w:eastAsia="Verdana Pro Cond" w:cs="Verdana Pro Cond"/>
-          <w:b w:val="0"/>
-          <w:bCs w:val="0"/>
-          <w:i w:val="0"/>
-          <w:iCs w:val="0"/>
-          <w:caps w:val="0"/>
-          <w:smallCaps w:val="0"/>
-          <w:noProof w:val="0"/>
-          <w:color w:val="000000" w:themeColor="text1" w:themeTint="FF" w:themeShade="FF"/>
-          <w:sz w:val="32"/>
-          <w:szCs w:val="32"/>
-          <w:u w:val="none"/>
-          <w:lang w:val="pt-BR"/>
-        </w:rPr>
-      </w:pPr>
-    </w:p>
-    <w:p>
-      <w:pPr>
-        <w:pStyle w:val="Normal"/>
-        <w:spacing w:line="240" w:lineRule="auto"/>
-        <w:ind w:firstLine="708"/>
-        <w:jc w:val="both"/>
-        <w:rPr>
-          <w:rFonts w:ascii="Verdana Pro Cond" w:hAnsi="Verdana Pro Cond" w:eastAsia="Verdana Pro Cond" w:cs="Verdana Pro Cond"/>
-          <w:b w:val="0"/>
-          <w:bCs w:val="0"/>
-          <w:i w:val="0"/>
-          <w:iCs w:val="0"/>
-          <w:caps w:val="0"/>
-          <w:smallCaps w:val="0"/>
-          <w:noProof w:val="0"/>
-          <w:color w:val="000000" w:themeColor="text1" w:themeTint="FF" w:themeShade="FF"/>
-          <w:sz w:val="32"/>
-          <w:szCs w:val="32"/>
-          <w:u w:val="none"/>
-          <w:lang w:val="pt-BR"/>
-        </w:rPr>
-      </w:pPr>
-    </w:p>
-    <w:p>
-      <w:pPr>
-        <w:pStyle w:val="Normal"/>
-        <w:spacing w:line="240" w:lineRule="auto"/>
-        <w:ind w:firstLine="708"/>
-        <w:jc w:val="both"/>
-        <w:rPr>
-          <w:rFonts w:ascii="Verdana Pro Cond" w:hAnsi="Verdana Pro Cond" w:eastAsia="Verdana Pro Cond" w:cs="Verdana Pro Cond"/>
-          <w:b w:val="0"/>
-          <w:bCs w:val="0"/>
-          <w:i w:val="0"/>
-          <w:iCs w:val="0"/>
-          <w:caps w:val="0"/>
-          <w:smallCaps w:val="0"/>
-          <w:noProof w:val="0"/>
-          <w:color w:val="000000" w:themeColor="text1" w:themeTint="FF" w:themeShade="FF"/>
-          <w:sz w:val="32"/>
-          <w:szCs w:val="32"/>
-          <w:u w:val="none"/>
-          <w:lang w:val="pt-BR"/>
-        </w:rPr>
-      </w:pPr>
-    </w:p>
-    <w:p>
-      <w:pPr>
-        <w:pStyle w:val="Normal"/>
-        <w:spacing w:line="240" w:lineRule="auto"/>
-        <w:ind w:firstLine="708"/>
-        <w:jc w:val="both"/>
-        <w:rPr>
-          <w:rFonts w:ascii="Verdana Pro Cond" w:hAnsi="Verdana Pro Cond" w:eastAsia="Verdana Pro Cond" w:cs="Verdana Pro Cond"/>
-          <w:b w:val="0"/>
-          <w:bCs w:val="0"/>
-          <w:i w:val="0"/>
-          <w:iCs w:val="0"/>
-          <w:caps w:val="0"/>
-          <w:smallCaps w:val="0"/>
-          <w:noProof w:val="0"/>
-          <w:color w:val="000000" w:themeColor="text1" w:themeTint="FF" w:themeShade="FF"/>
-          <w:sz w:val="32"/>
-          <w:szCs w:val="32"/>
-          <w:u w:val="none"/>
-          <w:lang w:val="pt-BR"/>
-        </w:rPr>
-      </w:pPr>
-    </w:p>
-    <w:p>
-      <w:pPr>
-        <w:pStyle w:val="Normal"/>
-        <w:spacing w:line="240" w:lineRule="auto"/>
-        <w:ind w:firstLine="708"/>
         <w:jc w:val="center"/>
         <w:rPr>
           <w:rFonts w:ascii="Verdana Pro Cond" w:hAnsi="Verdana Pro Cond" w:eastAsia="Verdana Pro Cond" w:cs="Verdana Pro Cond"/>
@@ -3952,6 +4003,119 @@
         </w:rPr>
         <w:t>ESCOPO</w:t>
       </w:r>
+    </w:p>
+    <w:p>
+      <w:pPr>
+        <w:pStyle w:val="Normal"/>
+        <w:spacing w:line="240" w:lineRule="auto"/>
+        <w:ind w:firstLine="0"/>
+        <w:jc w:val="center"/>
+        <w:rPr>
+          <w:rFonts w:ascii="Verdana Pro Cond" w:hAnsi="Verdana Pro Cond" w:eastAsia="Verdana Pro Cond" w:cs="Verdana Pro Cond"/>
+          <w:b w:val="1"/>
+          <w:bCs w:val="1"/>
+          <w:i w:val="1"/>
+          <w:iCs w:val="1"/>
+          <w:caps w:val="0"/>
+          <w:smallCaps w:val="0"/>
+          <w:noProof w:val="0"/>
+          <w:color w:val="7030A0"/>
+          <w:sz w:val="40"/>
+          <w:szCs w:val="40"/>
+          <w:u w:val="single"/>
+          <w:lang w:val="pt-BR"/>
+        </w:rPr>
+      </w:pPr>
+      <w:r>
+        <w:drawing>
+          <wp:inline wp14:editId="4BD40C92" wp14:anchorId="714B0F3A">
+            <wp:extent cx="6974065" cy="8261788"/>
+            <wp:effectExtent l="0" t="0" r="0" b="0"/>
+            <wp:docPr id="1513638544" name="" title=""/>
+            <wp:cNvGraphicFramePr>
+              <a:graphicFrameLocks noChangeAspect="1"/>
+            </wp:cNvGraphicFramePr>
+            <a:graphic>
+              <a:graphicData uri="http://schemas.openxmlformats.org/drawingml/2006/picture">
+                <pic:pic>
+                  <pic:nvPicPr>
+                    <pic:cNvPr id="0" name=""/>
+                    <pic:cNvPicPr/>
+                  </pic:nvPicPr>
+                  <pic:blipFill>
+                    <a:blip r:embed="R9ad075bb0ec649cc">
+                      <a:extLst>
+                        <a:ext xmlns:a="http://schemas.openxmlformats.org/drawingml/2006/main" uri="{28A0092B-C50C-407E-A947-70E740481C1C}">
+                          <a14:useLocalDpi val="0"/>
+                        </a:ext>
+                      </a:extLst>
+                    </a:blip>
+                    <a:srcRect l="11178" t="5316" r="5487" b="24856"/>
+                    <a:stretch>
+                      <a:fillRect/>
+                    </a:stretch>
+                  </pic:blipFill>
+                  <pic:spPr>
+                    <a:xfrm>
+                      <a:off x="0" y="0"/>
+                      <a:ext cx="6974065" cy="8261788"/>
+                    </a:xfrm>
+                    <a:prstGeom prst="rect">
+                      <a:avLst/>
+                    </a:prstGeom>
+                  </pic:spPr>
+                </pic:pic>
+              </a:graphicData>
+            </a:graphic>
+          </wp:inline>
+        </w:drawing>
+      </w:r>
+    </w:p>
+    <w:p>
+      <w:pPr>
+        <w:pStyle w:val="Normal"/>
+        <w:spacing w:line="240" w:lineRule="auto"/>
+        <w:ind w:left="0"/>
+        <w:jc w:val="left"/>
+        <w:rPr>
+          <w:rFonts w:ascii="Verdana Pro Cond" w:hAnsi="Verdana Pro Cond" w:eastAsia="Verdana Pro Cond" w:cs="Verdana Pro Cond"/>
+          <w:b w:val="1"/>
+          <w:bCs w:val="1"/>
+          <w:i w:val="0"/>
+          <w:iCs w:val="0"/>
+          <w:caps w:val="0"/>
+          <w:smallCaps w:val="0"/>
+          <w:noProof w:val="0"/>
+          <w:color w:val="7030A0"/>
+          <w:sz w:val="32"/>
+          <w:szCs w:val="32"/>
+          <w:u w:val="single"/>
+          <w:lang w:val="pt-BR"/>
+        </w:rPr>
+      </w:pPr>
+    </w:p>
+    <w:p>
+      <w:pPr>
+        <w:pStyle w:val="Normal"/>
+        <w:spacing w:line="240" w:lineRule="auto"/>
+        <w:ind w:left="0"/>
+        <w:jc w:val="left"/>
+        <w:rPr>
+          <w:rFonts w:ascii="Verdana Pro Cond" w:hAnsi="Verdana Pro Cond" w:eastAsia="Verdana Pro Cond" w:cs="Verdana Pro Cond"/>
+          <w:b w:val="1"/>
+          <w:bCs w:val="1"/>
+          <w:i w:val="0"/>
+          <w:iCs w:val="0"/>
+          <w:caps w:val="0"/>
+          <w:smallCaps w:val="0"/>
+          <w:noProof w:val="0"/>
+          <w:color w:val="7030A0"/>
+          <w:sz w:val="32"/>
+          <w:szCs w:val="32"/>
+          <w:u w:val="single"/>
+          <w:lang w:val="pt-BR"/>
+        </w:rPr>
+      </w:pPr>
     </w:p>
     <w:p>
       <w:pPr>
@@ -5178,6 +5342,30 @@
           <w:sz w:val="32"/>
           <w:szCs w:val="32"/>
           <w:u w:val="none"/>
+          <w:lang w:val="pt-BR"/>
+        </w:rPr>
+      </w:pPr>
+    </w:p>
+    <w:p>
+      <w:pPr>
+        <w:pStyle w:val="Normal"/>
+        <w:suppressLineNumbers w:val="0"/>
+        <w:spacing w:before="0" w:beforeAutospacing="off" w:after="160" w:afterAutospacing="off" w:line="240" w:lineRule="auto"/>
+        <w:ind w:left="0" w:right="0" w:firstLine="0"/>
+        <w:jc w:val="center"/>
+        <w:rPr>
+          <w:rFonts w:ascii="Verdana Pro Cond" w:hAnsi="Verdana Pro Cond" w:eastAsia="Verdana Pro Cond" w:cs="Verdana Pro Cond"/>
+          <w:b w:val="1"/>
+          <w:bCs w:val="1"/>
+          <w:i w:val="1"/>
+          <w:iCs w:val="1"/>
+          <w:caps w:val="0"/>
+          <w:smallCaps w:val="0"/>
+          <w:noProof w:val="0"/>
+          <w:color w:val="7030A0"/>
+          <w:sz w:val="40"/>
+          <w:szCs w:val="40"/>
+          <w:u w:val="single"/>
           <w:lang w:val="pt-BR"/>
         </w:rPr>
       </w:pPr>
@@ -5238,7 +5426,7 @@
         <w:suppressLineNumbers w:val="0"/>
         <w:bidi w:val="0"/>
         <w:spacing w:before="0" w:beforeAutospacing="off" w:after="160" w:afterAutospacing="off" w:line="240" w:lineRule="auto"/>
-        <w:ind w:left="0" w:right="0" w:firstLine="708"/>
+        <w:ind w:left="0" w:right="0" w:firstLine="0"/>
         <w:jc w:val="center"/>
         <w:rPr>
           <w:rFonts w:ascii="Verdana Pro Cond" w:hAnsi="Verdana Pro Cond" w:eastAsia="Verdana Pro Cond" w:cs="Verdana Pro Cond"/>
@@ -6191,6 +6379,9 @@
     <int2:textHash int2:hashCode="RjXe6+JUFMYAPc" int2:id="UJe0lAJv">
       <int2:state int2:type="AugLoop_Text_Critique" int2:value="Rejected"/>
     </int2:textHash>
+    <int2:bookmark int2:bookmarkName="_Int_eGYCQZlI" int2:invalidationBookmarkName="" int2:hashCode="AHYsz6cDOT4Nr/" int2:id="4G7e4ydJ">
+      <int2:state int2:type="AugLoop_Text_Critique" int2:value="Rejected"/>
+    </int2:bookmark>
   </int2:observations>
   <int2:intelligenceSettings/>
 </int2:intelligence>

</xml_diff>